<commit_message>
Add GitHub Actions CI/CD section to documentation
- Expanded the GitHub Service Screenshots document to include details on the current CI/CD setup using GitHub Actions, highlighting linting, test running, and Docker building checks.
</commit_message>
<xml_diff>
--- a/GitHub Service Screenshots.docx
+++ b/GitHub Service Screenshots.docx
@@ -19,16 +19,7 @@
           <w:sz w:val="32"/>
           <w:szCs w:val="32"/>
         </w:rPr>
-        <w:t xml:space="preserve">Team - Prompt Pirates </w:t>
-      </w:r>
-      <w:r>
-        <w:rPr>
-          <w:b/>
-          <w:bCs/>
-          <w:sz w:val="32"/>
-          <w:szCs w:val="32"/>
-        </w:rPr>
-        <w:t>HW2 – Github Services Screenshots / UI</w:t>
+        <w:t>Team - Prompt Pirates HW2 – Github Services Screenshots / UI</w:t>
       </w:r>
     </w:p>
     <w:p>
@@ -1441,6 +1432,313 @@
               </a:graphicData>
             </a:graphic>
           </wp:inline>
+        </w:drawing>
+      </w:r>
+    </w:p>
+    <w:p>
+      <w:pPr>
+        <w:pStyle w:val="Normal"/>
+        <w:widowControl/>
+        <w:bidi w:val="0"/>
+        <w:spacing w:lineRule="auto" w:line="278" w:before="0" w:after="160"/>
+        <w:jc w:val="start"/>
+        <w:rPr/>
+      </w:pPr>
+      <w:r>
+        <w:rPr/>
+      </w:r>
+    </w:p>
+    <w:p>
+      <w:pPr>
+        <w:pStyle w:val="Normal"/>
+        <w:widowControl/>
+        <w:bidi w:val="0"/>
+        <w:spacing w:lineRule="auto" w:line="278" w:before="0" w:after="160"/>
+        <w:jc w:val="start"/>
+        <w:rPr/>
+      </w:pPr>
+      <w:r>
+        <w:rPr/>
+      </w:r>
+    </w:p>
+    <w:p>
+      <w:pPr>
+        <w:pStyle w:val="Normal"/>
+        <w:widowControl/>
+        <w:bidi w:val="0"/>
+        <w:spacing w:lineRule="auto" w:line="278" w:before="0" w:after="160"/>
+        <w:jc w:val="start"/>
+        <w:rPr/>
+      </w:pPr>
+      <w:r>
+        <w:rPr/>
+      </w:r>
+    </w:p>
+    <w:p>
+      <w:pPr>
+        <w:pStyle w:val="Normal"/>
+        <w:widowControl/>
+        <w:bidi w:val="0"/>
+        <w:spacing w:lineRule="auto" w:line="278" w:before="0" w:after="160"/>
+        <w:jc w:val="start"/>
+        <w:rPr/>
+      </w:pPr>
+      <w:r>
+        <w:rPr/>
+      </w:r>
+    </w:p>
+    <w:p>
+      <w:pPr>
+        <w:pStyle w:val="Normal"/>
+        <w:widowControl/>
+        <w:bidi w:val="0"/>
+        <w:spacing w:lineRule="auto" w:line="278" w:before="0" w:after="160"/>
+        <w:jc w:val="start"/>
+        <w:rPr/>
+      </w:pPr>
+      <w:r>
+        <w:rPr/>
+      </w:r>
+    </w:p>
+    <w:p>
+      <w:pPr>
+        <w:pStyle w:val="Normal"/>
+        <w:widowControl/>
+        <w:bidi w:val="0"/>
+        <w:spacing w:lineRule="auto" w:line="278" w:before="0" w:after="160"/>
+        <w:jc w:val="start"/>
+        <w:rPr/>
+      </w:pPr>
+      <w:r>
+        <w:rPr/>
+      </w:r>
+    </w:p>
+    <w:p>
+      <w:pPr>
+        <w:pStyle w:val="Normal"/>
+        <w:widowControl/>
+        <w:bidi w:val="0"/>
+        <w:spacing w:lineRule="auto" w:line="278" w:before="0" w:after="160"/>
+        <w:jc w:val="start"/>
+        <w:rPr/>
+      </w:pPr>
+      <w:r>
+        <w:rPr/>
+      </w:r>
+    </w:p>
+    <w:p>
+      <w:pPr>
+        <w:pStyle w:val="Normal"/>
+        <w:widowControl/>
+        <w:bidi w:val="0"/>
+        <w:spacing w:lineRule="auto" w:line="278" w:before="0" w:after="160"/>
+        <w:jc w:val="start"/>
+        <w:rPr/>
+      </w:pPr>
+      <w:r>
+        <w:rPr/>
+      </w:r>
+    </w:p>
+    <w:p>
+      <w:pPr>
+        <w:pStyle w:val="Normal"/>
+        <w:widowControl/>
+        <w:bidi w:val="0"/>
+        <w:spacing w:lineRule="auto" w:line="278" w:before="0" w:after="160"/>
+        <w:jc w:val="start"/>
+        <w:rPr/>
+      </w:pPr>
+      <w:r>
+        <w:rPr/>
+      </w:r>
+    </w:p>
+    <w:p>
+      <w:pPr>
+        <w:pStyle w:val="Normal"/>
+        <w:widowControl/>
+        <w:bidi w:val="0"/>
+        <w:spacing w:lineRule="auto" w:line="278" w:before="0" w:after="160"/>
+        <w:jc w:val="start"/>
+        <w:rPr/>
+      </w:pPr>
+      <w:r>
+        <w:rPr/>
+      </w:r>
+    </w:p>
+    <w:p>
+      <w:pPr>
+        <w:pStyle w:val="Normal"/>
+        <w:widowControl/>
+        <w:bidi w:val="0"/>
+        <w:spacing w:lineRule="auto" w:line="278" w:before="0" w:after="160"/>
+        <w:jc w:val="start"/>
+        <w:rPr/>
+      </w:pPr>
+      <w:r>
+        <w:rPr/>
+      </w:r>
+    </w:p>
+    <w:p>
+      <w:pPr>
+        <w:pStyle w:val="Normal"/>
+        <w:widowControl/>
+        <w:bidi w:val="0"/>
+        <w:spacing w:lineRule="auto" w:line="278" w:before="0" w:after="160"/>
+        <w:jc w:val="start"/>
+        <w:rPr/>
+      </w:pPr>
+      <w:r>
+        <w:rPr/>
+      </w:r>
+    </w:p>
+    <w:p>
+      <w:pPr>
+        <w:pStyle w:val="Normal"/>
+        <w:widowControl/>
+        <w:bidi w:val="0"/>
+        <w:spacing w:lineRule="auto" w:line="278" w:before="0" w:after="160"/>
+        <w:jc w:val="start"/>
+        <w:rPr/>
+      </w:pPr>
+      <w:r>
+        <w:rPr/>
+      </w:r>
+    </w:p>
+    <w:p>
+      <w:pPr>
+        <w:pStyle w:val="Normal"/>
+        <w:widowControl/>
+        <w:bidi w:val="0"/>
+        <w:spacing w:lineRule="auto" w:line="278" w:before="0" w:after="160"/>
+        <w:jc w:val="start"/>
+        <w:rPr/>
+      </w:pPr>
+      <w:r>
+        <w:rPr/>
+      </w:r>
+    </w:p>
+    <w:p>
+      <w:pPr>
+        <w:pStyle w:val="Normal"/>
+        <w:widowControl/>
+        <w:bidi w:val="0"/>
+        <w:spacing w:lineRule="auto" w:line="278" w:before="0" w:after="160"/>
+        <w:jc w:val="start"/>
+        <w:rPr/>
+      </w:pPr>
+      <w:r>
+        <w:rPr/>
+      </w:r>
+    </w:p>
+    <w:p>
+      <w:pPr>
+        <w:pStyle w:val="Normal"/>
+        <w:widowControl/>
+        <w:bidi w:val="0"/>
+        <w:spacing w:lineRule="auto" w:line="278" w:before="0" w:after="160"/>
+        <w:jc w:val="start"/>
+        <w:rPr/>
+      </w:pPr>
+      <w:r>
+        <w:rPr/>
+      </w:r>
+    </w:p>
+    <w:p>
+      <w:pPr>
+        <w:pStyle w:val="Normal"/>
+        <w:widowControl/>
+        <w:bidi w:val="0"/>
+        <w:spacing w:lineRule="auto" w:line="278" w:before="0" w:after="160"/>
+        <w:jc w:val="start"/>
+        <w:rPr/>
+      </w:pPr>
+      <w:r>
+        <w:rPr/>
+      </w:r>
+    </w:p>
+    <w:p>
+      <w:pPr>
+        <w:pStyle w:val="Normal"/>
+        <w:widowControl/>
+        <w:bidi w:val="0"/>
+        <w:spacing w:lineRule="auto" w:line="278" w:before="0" w:after="160"/>
+        <w:jc w:val="start"/>
+        <w:rPr/>
+      </w:pPr>
+      <w:r>
+        <w:rPr/>
+      </w:r>
+    </w:p>
+    <w:p>
+      <w:pPr>
+        <w:pStyle w:val="Normal"/>
+        <w:widowControl/>
+        <w:bidi w:val="0"/>
+        <w:spacing w:lineRule="auto" w:line="278" w:before="0" w:after="160"/>
+        <w:jc w:val="start"/>
+        <w:rPr/>
+      </w:pPr>
+      <w:r>
+        <w:rPr/>
+        <w:t>Github Actions CI/CD: Currently, we have linting, test running, and docker building checks:</w:t>
+      </w:r>
+    </w:p>
+    <w:p>
+      <w:pPr>
+        <w:pStyle w:val="Normal"/>
+        <w:widowControl/>
+        <w:bidi w:val="0"/>
+        <w:spacing w:lineRule="auto" w:line="278" w:before="0" w:after="160"/>
+        <w:jc w:val="start"/>
+        <w:rPr/>
+      </w:pPr>
+      <w:r>
+        <w:rPr/>
+        <w:drawing>
+          <wp:anchor behindDoc="0" distT="0" distB="0" distL="0" distR="0" simplePos="0" locked="0" layoutInCell="0" allowOverlap="1" relativeHeight="20">
+            <wp:simplePos x="0" y="0"/>
+            <wp:positionH relativeFrom="column">
+              <wp:align>center</wp:align>
+            </wp:positionH>
+            <wp:positionV relativeFrom="paragraph">
+              <wp:posOffset>635</wp:posOffset>
+            </wp:positionV>
+            <wp:extent cx="5731510" cy="6530975"/>
+            <wp:effectExtent l="0" t="0" r="0" b="0"/>
+            <wp:wrapSquare wrapText="largest"/>
+            <wp:docPr id="19" name="Image1"/>
+            <wp:cNvGraphicFramePr>
+              <a:graphicFrameLocks xmlns:a="http://schemas.openxmlformats.org/drawingml/2006/main" noChangeAspect="1"/>
+            </wp:cNvGraphicFramePr>
+            <a:graphic xmlns:a="http://schemas.openxmlformats.org/drawingml/2006/main">
+              <a:graphicData uri="http://schemas.openxmlformats.org/drawingml/2006/picture">
+                <pic:pic xmlns:pic="http://schemas.openxmlformats.org/drawingml/2006/picture">
+                  <pic:nvPicPr>
+                    <pic:cNvPr id="19" name="Image1"/>
+                    <pic:cNvPicPr>
+                      <a:picLocks noChangeAspect="1" noChangeArrowheads="1"/>
+                    </pic:cNvPicPr>
+                  </pic:nvPicPr>
+                  <pic:blipFill>
+                    <a:blip r:embed="rId22"/>
+                    <a:stretch>
+                      <a:fillRect/>
+                    </a:stretch>
+                  </pic:blipFill>
+                  <pic:spPr bwMode="auto">
+                    <a:xfrm>
+                      <a:off x="0" y="0"/>
+                      <a:ext cx="5731510" cy="6530975"/>
+                    </a:xfrm>
+                    <a:prstGeom prst="rect">
+                      <a:avLst/>
+                    </a:prstGeom>
+                    <a:noFill/>
+                  </pic:spPr>
+                </pic:pic>
+              </a:graphicData>
+            </a:graphic>
+          </wp:anchor>
         </w:drawing>
       </w:r>
     </w:p>
@@ -1859,6 +2157,7 @@
     <w:qFormat/>
     <w:pPr>
       <w:widowControl/>
+      <w:suppressAutoHyphens w:val="true"/>
       <w:bidi w:val="0"/>
       <w:spacing w:lineRule="auto" w:line="278" w:before="0" w:after="160"/>
       <w:jc w:val="start"/>

</xml_diff>

<commit_message>
Add Git repository link to GitHub Service Screenshots document
- Included the Git repository link for easier access to the project resources and codebase.
</commit_message>
<xml_diff>
--- a/GitHub Service Screenshots.docx
+++ b/GitHub Service Screenshots.docx
@@ -21,6 +21,24 @@
         </w:rPr>
         <w:t>Team - Prompt Pirates HW2 – Github Services Screenshots / UI</w:t>
       </w:r>
+    </w:p>
+    <w:p>
+      <w:pPr>
+        <w:pStyle w:val="Normal"/>
+        <w:rPr/>
+      </w:pPr>
+      <w:r>
+        <w:rPr/>
+        <w:t xml:space="preserve">Git Repo Link: </w:t>
+      </w:r>
+      <w:hyperlink r:id="rId2">
+        <w:r>
+          <w:rPr>
+            <w:rStyle w:val="Hyperlink"/>
+          </w:rPr>
+          <w:t>https://github.com/SasiNikhil/HW-2---GitHub-Service/tree/lordphone</w:t>
+        </w:r>
+      </w:hyperlink>
     </w:p>
     <w:p>
       <w:pPr>
@@ -57,7 +75,7 @@
                     </pic:cNvPicPr>
                   </pic:nvPicPr>
                   <pic:blipFill>
-                    <a:blip r:embed="rId2"/>
+                    <a:blip r:embed="rId3"/>
                     <a:stretch>
                       <a:fillRect/>
                     </a:stretch>
@@ -104,7 +122,7 @@
                     </pic:cNvPicPr>
                   </pic:nvPicPr>
                   <pic:blipFill>
-                    <a:blip r:embed="rId3"/>
+                    <a:blip r:embed="rId4"/>
                     <a:stretch>
                       <a:fillRect/>
                     </a:stretch>
@@ -200,7 +218,7 @@
         <w:rPr/>
         <w:t xml:space="preserve">Links: </w:t>
       </w:r>
-      <w:hyperlink r:id="rId4">
+      <w:hyperlink r:id="rId5">
         <w:r>
           <w:rPr>
             <w:rStyle w:val="Hyperlink"/>
@@ -212,7 +230,7 @@
         <w:rPr/>
         <w:t xml:space="preserve">,  </w:t>
       </w:r>
-      <w:hyperlink r:id="rId5">
+      <w:hyperlink r:id="rId6">
         <w:r>
           <w:rPr>
             <w:rStyle w:val="Hyperlink"/>
@@ -262,7 +280,7 @@
                     </pic:cNvPicPr>
                   </pic:nvPicPr>
                   <pic:blipFill>
-                    <a:blip r:embed="rId6"/>
+                    <a:blip r:embed="rId7"/>
                     <a:stretch>
                       <a:fillRect/>
                     </a:stretch>
@@ -343,7 +361,7 @@
                     </pic:cNvPicPr>
                   </pic:nvPicPr>
                   <pic:blipFill>
-                    <a:blip r:embed="rId7"/>
+                    <a:blip r:embed="rId8"/>
                     <a:stretch>
                       <a:fillRect/>
                     </a:stretch>
@@ -436,7 +454,7 @@
                     </pic:cNvPicPr>
                   </pic:nvPicPr>
                   <pic:blipFill>
-                    <a:blip r:embed="rId8"/>
+                    <a:blip r:embed="rId9"/>
                     <a:stretch>
                       <a:fillRect/>
                     </a:stretch>
@@ -501,7 +519,7 @@
                     </pic:cNvPicPr>
                   </pic:nvPicPr>
                   <pic:blipFill>
-                    <a:blip r:embed="rId9"/>
+                    <a:blip r:embed="rId10"/>
                     <a:stretch>
                       <a:fillRect/>
                     </a:stretch>
@@ -603,7 +621,7 @@
                     </pic:cNvPicPr>
                   </pic:nvPicPr>
                   <pic:blipFill>
-                    <a:blip r:embed="rId10"/>
+                    <a:blip r:embed="rId11"/>
                     <a:stretch>
                       <a:fillRect/>
                     </a:stretch>
@@ -650,7 +668,7 @@
                     </pic:cNvPicPr>
                   </pic:nvPicPr>
                   <pic:blipFill>
-                    <a:blip r:embed="rId11"/>
+                    <a:blip r:embed="rId12"/>
                     <a:stretch>
                       <a:fillRect/>
                     </a:stretch>
@@ -697,7 +715,7 @@
                     </pic:cNvPicPr>
                   </pic:nvPicPr>
                   <pic:blipFill>
-                    <a:blip r:embed="rId12"/>
+                    <a:blip r:embed="rId13"/>
                     <a:stretch>
                       <a:fillRect/>
                     </a:stretch>
@@ -754,7 +772,7 @@
                     </pic:cNvPicPr>
                   </pic:nvPicPr>
                   <pic:blipFill>
-                    <a:blip r:embed="rId13"/>
+                    <a:blip r:embed="rId14"/>
                     <a:stretch>
                       <a:fillRect/>
                     </a:stretch>
@@ -829,7 +847,7 @@
                     </pic:cNvPicPr>
                   </pic:nvPicPr>
                   <pic:blipFill>
-                    <a:blip r:embed="rId14"/>
+                    <a:blip r:embed="rId15"/>
                     <a:stretch>
                       <a:fillRect/>
                     </a:stretch>
@@ -922,7 +940,7 @@
                     </pic:cNvPicPr>
                   </pic:nvPicPr>
                   <pic:blipFill>
-                    <a:blip r:embed="rId15"/>
+                    <a:blip r:embed="rId16"/>
                     <a:stretch>
                       <a:fillRect/>
                     </a:stretch>
@@ -987,7 +1005,7 @@
                     </pic:cNvPicPr>
                   </pic:nvPicPr>
                   <pic:blipFill>
-                    <a:blip r:embed="rId16"/>
+                    <a:blip r:embed="rId17"/>
                     <a:stretch>
                       <a:fillRect/>
                     </a:stretch>
@@ -1098,7 +1116,7 @@
                     </pic:cNvPicPr>
                   </pic:nvPicPr>
                   <pic:blipFill>
-                    <a:blip r:embed="rId17"/>
+                    <a:blip r:embed="rId18"/>
                     <a:stretch>
                       <a:fillRect/>
                     </a:stretch>
@@ -1165,7 +1183,7 @@
                     </pic:cNvPicPr>
                   </pic:nvPicPr>
                   <pic:blipFill>
-                    <a:blip r:embed="rId18"/>
+                    <a:blip r:embed="rId19"/>
                     <a:stretch>
                       <a:fillRect/>
                     </a:stretch>
@@ -1285,7 +1303,7 @@
                     </pic:cNvPicPr>
                   </pic:nvPicPr>
                   <pic:blipFill>
-                    <a:blip r:embed="rId19"/>
+                    <a:blip r:embed="rId20"/>
                     <a:stretch>
                       <a:fillRect/>
                     </a:stretch>
@@ -1352,7 +1370,7 @@
                     </pic:cNvPicPr>
                   </pic:nvPicPr>
                   <pic:blipFill>
-                    <a:blip r:embed="rId20"/>
+                    <a:blip r:embed="rId21"/>
                     <a:stretch>
                       <a:fillRect/>
                     </a:stretch>
@@ -1413,7 +1431,7 @@
                     </pic:cNvPicPr>
                   </pic:nvPicPr>
                   <pic:blipFill>
-                    <a:blip r:embed="rId21"/>
+                    <a:blip r:embed="rId22"/>
                     <a:stretch>
                       <a:fillRect/>
                     </a:stretch>
@@ -1720,7 +1738,7 @@
                     </pic:cNvPicPr>
                   </pic:nvPicPr>
                   <pic:blipFill>
-                    <a:blip r:embed="rId22"/>
+                    <a:blip r:embed="rId23"/>
                     <a:stretch>
                       <a:fillRect/>
                     </a:stretch>
@@ -2624,6 +2642,16 @@
       <w:u w:val="single"/>
     </w:rPr>
   </w:style>
+  <w:style w:type="character" w:styleId="FootnoteCharacters">
+    <w:name w:val="Footnote Characters"/>
+    <w:qFormat/>
+    <w:rPr/>
+  </w:style>
+  <w:style w:type="character" w:styleId="EndnoteCharacters">
+    <w:name w:val="Endnote Characters"/>
+    <w:qFormat/>
+    <w:rPr/>
+  </w:style>
   <w:style w:type="paragraph" w:styleId="Heading">
     <w:name w:val="Heading"/>
     <w:basedOn w:val="Normal"/>
@@ -2772,6 +2800,15 @@
       <w:iCs/>
       <w:color w:themeColor="accent1" w:themeShade="bf" w:val="0F4761"/>
     </w:rPr>
+  </w:style>
+  <w:style w:type="paragraph" w:styleId="ListContents">
+    <w:name w:val="List Contents"/>
+    <w:basedOn w:val="Normal"/>
+    <w:qFormat/>
+    <w:pPr>
+      <w:ind w:start="567"/>
+    </w:pPr>
+    <w:rPr/>
   </w:style>
   <w:style w:type="numbering" w:styleId="NoList" w:default="1">
     <w:name w:val="No List"/>

</xml_diff>